<commit_message>
create a document for each client with the correct information (name, account and balance)
</commit_message>
<xml_diff>
--- a/Output/BANCO ABC - Carta.docx
+++ b/Output/BANCO ABC - Carta.docx
@@ -94,7 +94,7 @@
           </mc:Choice>
           <mc:Fallback>
             <w:pict>
-              <v:shapetype id="_x0000_t202" coordsize="21600,21600" o:spt="202" path="m,l,21600r21600,l21600,xe">
+              <v:shapetype w14:anchorId="20DF6714" id="_x0000_t202" coordsize="21600,21600" o:spt="202" path="m,l,21600r21600,l21600,xe">
                 <v:stroke joinstyle="miter"/>
                 <v:path gradientshapeok="t" o:connecttype="rect"/>
               </v:shapetype>
@@ -273,22 +273,82 @@
         <w:t>Saldo</w:t>
       </w:r>
     </w:p>
+    <w:tbl>
+      <w:tblPr>
+        <w:tblStyle w:val="TableGrid"/>
+        <w:tblW w:w="0" w:type="auto"/>
+        <w:tblBorders>
+          <w:top w:val="none" w:sz="0" w:space="0" w:color="auto"/>
+          <w:left w:val="none" w:sz="0" w:space="0" w:color="auto"/>
+          <w:bottom w:val="none" w:sz="0" w:space="0" w:color="auto"/>
+          <w:right w:val="none" w:sz="0" w:space="0" w:color="auto"/>
+          <w:insideH w:val="none" w:sz="0" w:space="0" w:color="auto"/>
+          <w:insideV w:val="none" w:sz="0" w:space="0" w:color="auto"/>
+        </w:tblBorders>
+        <w:tblLook w:val="04A0" w:firstRow="1" w:lastRow="0" w:firstColumn="1" w:lastColumn="0" w:noHBand="0" w:noVBand="1"/>
+      </w:tblPr>
+      <w:tblGrid>
+        <w:gridCol w:w="3114"/>
+        <w:gridCol w:w="6236"/>
+      </w:tblGrid>
+      <w:tr>
+        <w:tc>
+          <w:tcPr>
+            <w:tcW w:w="3114" w:type="dxa"/>
+          </w:tcPr>
+          <w:p>
+            <w:pPr>
+              <w:rPr>
+                <w:rFonts w:ascii="Calibri" w:hAnsi="Calibri"/>
+                <w:b/>
+                <w:sz w:val="24"/>
+                <w:lang w:val="es-AR"/>
+              </w:rPr>
+            </w:pPr>
+            <w:r>
+              <w:rPr>
+                <w:rFonts w:ascii="Calibri" w:hAnsi="Calibri"/>
+                <w:sz w:val="24"/>
+                <w:lang w:val="es-AR"/>
+              </w:rPr>
+              <w:t>{{numero_de_cuenta}}</w:t>
+            </w:r>
+          </w:p>
+        </w:tc>
+        <w:tc>
+          <w:tcPr>
+            <w:tcW w:w="6236" w:type="dxa"/>
+          </w:tcPr>
+          <w:p>
+            <w:pPr>
+              <w:rPr>
+                <w:rFonts w:ascii="Calibri" w:hAnsi="Calibri"/>
+                <w:b/>
+                <w:sz w:val="24"/>
+                <w:lang w:val="es-AR"/>
+              </w:rPr>
+            </w:pPr>
+            <w:r>
+              <w:rPr>
+                <w:rFonts w:ascii="Calibri" w:hAnsi="Calibri"/>
+                <w:sz w:val="24"/>
+                <w:lang w:val="es-AR"/>
+              </w:rPr>
+              <w:t>{{saldo}}</w:t>
+            </w:r>
+          </w:p>
+        </w:tc>
+      </w:tr>
+    </w:tbl>
     <w:p>
       <w:pPr>
         <w:rPr>
           <w:rFonts w:ascii="Calibri" w:hAnsi="Calibri"/>
-          <w:sz w:val="24"/>
-          <w:lang w:val="es-AR"/>
-        </w:rPr>
-      </w:pPr>
-      <w:r>
-        <w:rPr>
-          <w:rFonts w:ascii="Calibri" w:hAnsi="Calibri"/>
-          <w:sz w:val="24"/>
-          <w:lang w:val="es-AR"/>
-        </w:rPr>
-        <w:t>{{numero_de_cuenta_y_saldo}}</w:t>
-      </w:r>
+          <w:b/>
+          <w:sz w:val="24"/>
+          <w:lang w:val="es-AR"/>
+        </w:rPr>
+      </w:pPr>
     </w:p>
     <w:p>
       <w:pPr>
@@ -614,6 +674,7 @@
     <w:lsdException w:name="HTML Sample" w:semiHidden="1" w:unhideWhenUsed="1"/>
     <w:lsdException w:name="HTML Typewriter" w:semiHidden="1" w:unhideWhenUsed="1"/>
     <w:lsdException w:name="HTML Variable" w:semiHidden="1" w:unhideWhenUsed="1"/>
+    <w:lsdException w:name="Normal Table" w:semiHidden="1" w:unhideWhenUsed="1"/>
     <w:lsdException w:name="annotation subject" w:semiHidden="1" w:unhideWhenUsed="1"/>
     <w:lsdException w:name="No List" w:semiHidden="1" w:unhideWhenUsed="1"/>
     <w:lsdException w:name="Outline List 1" w:semiHidden="1" w:unhideWhenUsed="1"/>
@@ -656,8 +717,11 @@
     <w:lsdException w:name="Table Contemporary" w:semiHidden="1" w:unhideWhenUsed="1"/>
     <w:lsdException w:name="Table Elegant" w:semiHidden="1" w:unhideWhenUsed="1"/>
     <w:lsdException w:name="Table Professional" w:semiHidden="1" w:unhideWhenUsed="1"/>
+    <w:lsdException w:name="Table Subtle 1" w:semiHidden="1" w:unhideWhenUsed="1"/>
     <w:lsdException w:name="Table Subtle 2" w:semiHidden="1" w:unhideWhenUsed="1"/>
     <w:lsdException w:name="Table Web 1" w:semiHidden="1" w:unhideWhenUsed="1"/>
+    <w:lsdException w:name="Table Web 2" w:semiHidden="1" w:unhideWhenUsed="1"/>
+    <w:lsdException w:name="Table Web 3" w:semiHidden="1" w:unhideWhenUsed="1"/>
     <w:lsdException w:name="Balloon Text" w:semiHidden="1" w:unhideWhenUsed="1"/>
     <w:lsdException w:name="Table Grid" w:uiPriority="39"/>
     <w:lsdException w:name="Table Theme" w:semiHidden="1" w:unhideWhenUsed="1"/>
@@ -986,6 +1050,25 @@
     <w:uiPriority w:val="99"/>
     <w:rsid w:val="00A4406F"/>
   </w:style>
+  <w:style w:type="table" w:styleId="TableGrid">
+    <w:name w:val="Table Grid"/>
+    <w:basedOn w:val="TableNormal"/>
+    <w:uiPriority w:val="39"/>
+    <w:rsid w:val="005E0DEA"/>
+    <w:pPr>
+      <w:spacing w:after="0" w:line="240" w:lineRule="auto"/>
+    </w:pPr>
+    <w:tblPr>
+      <w:tblBorders>
+        <w:top w:val="single" w:sz="4" w:space="0" w:color="auto"/>
+        <w:left w:val="single" w:sz="4" w:space="0" w:color="auto"/>
+        <w:bottom w:val="single" w:sz="4" w:space="0" w:color="auto"/>
+        <w:right w:val="single" w:sz="4" w:space="0" w:color="auto"/>
+        <w:insideH w:val="single" w:sz="4" w:space="0" w:color="auto"/>
+        <w:insideV w:val="single" w:sz="4" w:space="0" w:color="auto"/>
+      </w:tblBorders>
+    </w:tblPr>
+  </w:style>
 </w:styles>
 </file>
 

</xml_diff>